<commit_message>
added science page, interest map, resume, cookbook
</commit_message>
<xml_diff>
--- a/writing.docx
+++ b/writing.docx
@@ -4,6 +4,26 @@
   <w:body>
     <w:p>
       <w:r>
+        <w:t xml:space="preserve">I am a current second-year MD/PhD student at Vanderbilt University in Nashville, TN. The self-generated “Interest Map” above illustrates the many interconnected domains of my scientific and research interest domains. My overarching </w:t>
+      </w:r>
+      <w:r>
+        <w:t>scientific aims are to use</w:t>
+      </w:r>
+      <w:r>
+        <w:t xml:space="preserve"> </w:t>
+      </w:r>
+      <w:r>
+        <w:t>computational and informatics-based approaches to genomic medicine</w:t>
+      </w:r>
+      <w:r>
+        <w:t xml:space="preserve">. </w:t>
+      </w:r>
+      <w:r>
+        <w:t xml:space="preserve">Learn more about how I generated my interest map here. </w:t>
+      </w:r>
+    </w:p>
+    <w:p>
+      <w:r>
         <w:t>When thinking about how I wanted to write about my scientific and research interests, I realized that my interests are varied and diverse; however, they are also interconnected in many ways. I figured a unique way to illustrate these interests (and demonstrate my passion for displaying data) would be to create a map that could be used to highlight the breadth and connectedness of the domains of science and research I enjoy--an “interest map</w:t>
       </w:r>
       <w:r>
@@ -33,6 +53,43 @@
     <w:p>
       <w:r>
         <w:t>For each of the classes of interests, here are some projects I am or have worked on:</w:t>
+      </w:r>
+    </w:p>
+    <w:p>
+      <w:r>
+        <w:t>Medicine</w:t>
+      </w:r>
+    </w:p>
+    <w:p>
+      <w:pPr>
+        <w:pStyle w:val="ListParagraph"/>
+        <w:numPr>
+          <w:ilvl w:val="0"/>
+          <w:numId w:val="3"/>
+        </w:numPr>
+      </w:pPr>
+      <w:r>
+        <w:t xml:space="preserve">Current second year </w:t>
+      </w:r>
+      <w:r>
+        <w:t>Medical Scientist Training Program (MSTP student) where I am exploring my clinical interests through the MD/PhD dual degree</w:t>
+      </w:r>
+    </w:p>
+    <w:p>
+      <w:pPr>
+        <w:pStyle w:val="ListParagraph"/>
+        <w:numPr>
+          <w:ilvl w:val="0"/>
+          <w:numId w:val="3"/>
+        </w:numPr>
+      </w:pPr>
+      <w:r>
+        <w:t xml:space="preserve">Spent time in India studying public health with collaborators at the All India Institute of Medical Science (AIIMS) to investigate barriers to health care for women. These findings were published in an Indian scientific </w:t>
+      </w:r>
+      <w:bookmarkStart w:id="0" w:name="_GoBack"/>
+      <w:bookmarkEnd w:id="0"/>
+      <w:r>
+        <w:t>journal and in multiple local newspapers</w:t>
       </w:r>
     </w:p>
     <w:p>
@@ -98,6 +155,7 @@
         </w:numPr>
       </w:pPr>
       <w:r>
+        <w:lastRenderedPageBreak/>
         <w:t>Investigating RNA structure’s relationship with human disease</w:t>
       </w:r>
     </w:p>
@@ -132,8 +190,6 @@
       <w:r>
         <w:t xml:space="preserve"> database integrating CNV data with exome sequence data to investigate Autism Spectrum Disorder</w:t>
       </w:r>
-      <w:bookmarkStart w:id="0" w:name="_GoBack"/>
-      <w:bookmarkEnd w:id="0"/>
     </w:p>
     <w:sectPr>
       <w:pgSz w:w="12240" w:h="15840"/>
@@ -371,11 +427,126 @@
       </w:rPr>
     </w:lvl>
   </w:abstractNum>
+  <w:abstractNum w:abstractNumId="2" w15:restartNumberingAfterBreak="0">
+    <w:nsid w:val="64375939"/>
+    <w:multiLevelType w:val="hybridMultilevel"/>
+    <w:tmpl w:val="B8029B26"/>
+    <w:lvl w:ilvl="0" w:tplc="E08277F6">
+      <w:numFmt w:val="bullet"/>
+      <w:lvlText w:val="-"/>
+      <w:lvlJc w:val="left"/>
+      <w:pPr>
+        <w:ind w:left="720" w:hanging="360"/>
+      </w:pPr>
+      <w:rPr>
+        <w:rFonts w:ascii="Calibri" w:eastAsiaTheme="minorHAnsi" w:hAnsi="Calibri" w:cs="Calibri" w:hint="default"/>
+      </w:rPr>
+    </w:lvl>
+    <w:lvl w:ilvl="1" w:tplc="04090003" w:tentative="1">
+      <w:start w:val="1"/>
+      <w:numFmt w:val="bullet"/>
+      <w:lvlText w:val="o"/>
+      <w:lvlJc w:val="left"/>
+      <w:pPr>
+        <w:ind w:left="1440" w:hanging="360"/>
+      </w:pPr>
+      <w:rPr>
+        <w:rFonts w:ascii="Courier New" w:hAnsi="Courier New" w:cs="Courier New" w:hint="default"/>
+      </w:rPr>
+    </w:lvl>
+    <w:lvl w:ilvl="2" w:tplc="04090005" w:tentative="1">
+      <w:start w:val="1"/>
+      <w:numFmt w:val="bullet"/>
+      <w:lvlText w:val=""/>
+      <w:lvlJc w:val="left"/>
+      <w:pPr>
+        <w:ind w:left="2160" w:hanging="360"/>
+      </w:pPr>
+      <w:rPr>
+        <w:rFonts w:ascii="Wingdings" w:hAnsi="Wingdings" w:hint="default"/>
+      </w:rPr>
+    </w:lvl>
+    <w:lvl w:ilvl="3" w:tplc="04090001" w:tentative="1">
+      <w:start w:val="1"/>
+      <w:numFmt w:val="bullet"/>
+      <w:lvlText w:val=""/>
+      <w:lvlJc w:val="left"/>
+      <w:pPr>
+        <w:ind w:left="2880" w:hanging="360"/>
+      </w:pPr>
+      <w:rPr>
+        <w:rFonts w:ascii="Symbol" w:hAnsi="Symbol" w:hint="default"/>
+      </w:rPr>
+    </w:lvl>
+    <w:lvl w:ilvl="4" w:tplc="04090003" w:tentative="1">
+      <w:start w:val="1"/>
+      <w:numFmt w:val="bullet"/>
+      <w:lvlText w:val="o"/>
+      <w:lvlJc w:val="left"/>
+      <w:pPr>
+        <w:ind w:left="3600" w:hanging="360"/>
+      </w:pPr>
+      <w:rPr>
+        <w:rFonts w:ascii="Courier New" w:hAnsi="Courier New" w:cs="Courier New" w:hint="default"/>
+      </w:rPr>
+    </w:lvl>
+    <w:lvl w:ilvl="5" w:tplc="04090005" w:tentative="1">
+      <w:start w:val="1"/>
+      <w:numFmt w:val="bullet"/>
+      <w:lvlText w:val=""/>
+      <w:lvlJc w:val="left"/>
+      <w:pPr>
+        <w:ind w:left="4320" w:hanging="360"/>
+      </w:pPr>
+      <w:rPr>
+        <w:rFonts w:ascii="Wingdings" w:hAnsi="Wingdings" w:hint="default"/>
+      </w:rPr>
+    </w:lvl>
+    <w:lvl w:ilvl="6" w:tplc="04090001" w:tentative="1">
+      <w:start w:val="1"/>
+      <w:numFmt w:val="bullet"/>
+      <w:lvlText w:val=""/>
+      <w:lvlJc w:val="left"/>
+      <w:pPr>
+        <w:ind w:left="5040" w:hanging="360"/>
+      </w:pPr>
+      <w:rPr>
+        <w:rFonts w:ascii="Symbol" w:hAnsi="Symbol" w:hint="default"/>
+      </w:rPr>
+    </w:lvl>
+    <w:lvl w:ilvl="7" w:tplc="04090003" w:tentative="1">
+      <w:start w:val="1"/>
+      <w:numFmt w:val="bullet"/>
+      <w:lvlText w:val="o"/>
+      <w:lvlJc w:val="left"/>
+      <w:pPr>
+        <w:ind w:left="5760" w:hanging="360"/>
+      </w:pPr>
+      <w:rPr>
+        <w:rFonts w:ascii="Courier New" w:hAnsi="Courier New" w:cs="Courier New" w:hint="default"/>
+      </w:rPr>
+    </w:lvl>
+    <w:lvl w:ilvl="8" w:tplc="04090005" w:tentative="1">
+      <w:start w:val="1"/>
+      <w:numFmt w:val="bullet"/>
+      <w:lvlText w:val=""/>
+      <w:lvlJc w:val="left"/>
+      <w:pPr>
+        <w:ind w:left="6480" w:hanging="360"/>
+      </w:pPr>
+      <w:rPr>
+        <w:rFonts w:ascii="Wingdings" w:hAnsi="Wingdings" w:hint="default"/>
+      </w:rPr>
+    </w:lvl>
+  </w:abstractNum>
   <w:num w:numId="1">
     <w:abstractNumId w:val="1"/>
   </w:num>
   <w:num w:numId="2">
     <w:abstractNumId w:val="0"/>
+  </w:num>
+  <w:num w:numId="3">
+    <w:abstractNumId w:val="2"/>
   </w:num>
 </w:numbering>
 </file>

</xml_diff>

<commit_message>
Added projects home page and updated links to projects page
</commit_message>
<xml_diff>
--- a/writing.docx
+++ b/writing.docx
@@ -84,12 +84,119 @@
         </w:numPr>
       </w:pPr>
       <w:r>
-        <w:t xml:space="preserve">Spent time in India studying public health with collaborators at the All India Institute of Medical Science (AIIMS) to investigate barriers to health care for women. These findings were published in an Indian scientific </w:t>
-      </w:r>
-      <w:bookmarkStart w:id="0" w:name="_GoBack"/>
-      <w:bookmarkEnd w:id="0"/>
-      <w:r>
-        <w:t>journal and in multiple local newspapers</w:t>
+        <w:t>Spent time in India studying public health with collaborators at the All India Institute of Medical Science (AIIMS) to investigate barriers to health care for women. These findings were published in an Indian scientific journal and in multiple local newspapers</w:t>
+      </w:r>
+      <w:r>
+        <w:t>.</w:t>
+      </w:r>
+    </w:p>
+    <w:p>
+      <w:r>
+        <w:t>Comp Gen</w:t>
+      </w:r>
+    </w:p>
+    <w:p>
+      <w:pPr>
+        <w:pStyle w:val="ListParagraph"/>
+        <w:numPr>
+          <w:ilvl w:val="0"/>
+          <w:numId w:val="3"/>
+        </w:numPr>
+      </w:pPr>
+      <w:r>
+        <w:t xml:space="preserve">BS </w:t>
+      </w:r>
+      <w:r>
+        <w:t>from the University of North Carolina Chapel Hill is in Quantitative Biology where I focused my studies on human genetics</w:t>
+      </w:r>
+    </w:p>
+    <w:p>
+      <w:pPr>
+        <w:pStyle w:val="ListParagraph"/>
+        <w:numPr>
+          <w:ilvl w:val="0"/>
+          <w:numId w:val="3"/>
+        </w:numPr>
+      </w:pPr>
+      <w:r>
+        <w:t>Worked to create a pipeline for CNV calling for use in pharmacogenomic association studies</w:t>
+      </w:r>
+    </w:p>
+    <w:p>
+      <w:pPr>
+        <w:pStyle w:val="ListParagraph"/>
+        <w:numPr>
+          <w:ilvl w:val="0"/>
+          <w:numId w:val="3"/>
+        </w:numPr>
+      </w:pPr>
+      <w:r>
+        <w:t>Investigated RNA structure’s relationship with human disease</w:t>
+      </w:r>
+    </w:p>
+    <w:p>
+      <w:pPr>
+        <w:pStyle w:val="ListParagraph"/>
+        <w:numPr>
+          <w:ilvl w:val="0"/>
+          <w:numId w:val="3"/>
+        </w:numPr>
+      </w:pPr>
+      <w:r>
+        <w:t xml:space="preserve">Developed a </w:t>
+      </w:r>
+      <w:proofErr w:type="spellStart"/>
+      <w:r>
+        <w:t>queryable</w:t>
+      </w:r>
+      <w:proofErr w:type="spellEnd"/>
+      <w:r>
+        <w:t xml:space="preserve"> database integrating CNV data with exome sequence data to investigate Autism Spectrum Disorder</w:t>
+      </w:r>
+    </w:p>
+    <w:p>
+      <w:r>
+        <w:t>Information Science</w:t>
+      </w:r>
+    </w:p>
+    <w:p>
+      <w:pPr>
+        <w:pStyle w:val="ListParagraph"/>
+        <w:numPr>
+          <w:ilvl w:val="0"/>
+          <w:numId w:val="3"/>
+        </w:numPr>
+      </w:pPr>
+      <w:r>
+        <w:t xml:space="preserve">I have both self-taught and formal education in </w:t>
+      </w:r>
+      <w:r>
+        <w:t>computer science and programming</w:t>
+      </w:r>
+    </w:p>
+    <w:p>
+      <w:pPr>
+        <w:pStyle w:val="ListParagraph"/>
+        <w:numPr>
+          <w:ilvl w:val="0"/>
+          <w:numId w:val="3"/>
+        </w:numPr>
+      </w:pPr>
+      <w:r>
+        <w:t>I am comfortable with Python, R, MATLAB, Perl, JAVA, AWK, Linux shell scripting, Mathematica, MS office, HTML, and CSS</w:t>
+      </w:r>
+    </w:p>
+    <w:p>
+      <w:pPr>
+        <w:pStyle w:val="ListParagraph"/>
+        <w:numPr>
+          <w:ilvl w:val="0"/>
+          <w:numId w:val="3"/>
+        </w:numPr>
+      </w:pPr>
+      <w:r>
+        <w:lastRenderedPageBreak/>
+        <w:t>I also enjoy graphic design and am proficient in web authoring tools like Adobe Flash, Illustrator, Photoshop, and Lightroom</w:t>
       </w:r>
     </w:p>
     <w:p>
@@ -155,7 +262,6 @@
         </w:numPr>
       </w:pPr>
       <w:r>
-        <w:lastRenderedPageBreak/>
         <w:t>Investigating RNA structure’s relationship with human disease</w:t>
       </w:r>
     </w:p>
@@ -190,6 +296,105 @@
       <w:r>
         <w:t xml:space="preserve"> database integrating CNV data with exome sequence data to investigate Autism Spectrum Disorder</w:t>
       </w:r>
+    </w:p>
+    <w:p>
+      <w:r>
+        <w:br w:type="page"/>
+      </w:r>
+    </w:p>
+    <w:p>
+      <w:r>
+        <w:lastRenderedPageBreak/>
+        <w:t>Projects</w:t>
+      </w:r>
+    </w:p>
+    <w:p>
+      <w:pPr>
+        <w:pStyle w:val="ListParagraph"/>
+        <w:numPr>
+          <w:ilvl w:val="0"/>
+          <w:numId w:val="2"/>
+        </w:numPr>
+      </w:pPr>
+      <w:r>
+        <w:t>Cookbook:</w:t>
+      </w:r>
+    </w:p>
+    <w:p>
+      <w:pPr>
+        <w:pStyle w:val="ListParagraph"/>
+        <w:numPr>
+          <w:ilvl w:val="1"/>
+          <w:numId w:val="2"/>
+        </w:numPr>
+      </w:pPr>
+      <w:bookmarkStart w:id="0" w:name="_GoBack"/>
+      <w:r>
+        <w:t xml:space="preserve">This book, entitled The Chefs of Little 16, is a cookbook and </w:t>
+      </w:r>
+      <w:r>
+        <w:t>collecting of small writings that commemorate our time in our small kitchen on 16</w:t>
+      </w:r>
+      <w:r>
+        <w:rPr>
+          <w:vertAlign w:val="superscript"/>
+        </w:rPr>
+        <w:t>th</w:t>
+      </w:r>
+      <w:r>
+        <w:t xml:space="preserve"> Avenue. </w:t>
+      </w:r>
+      <w:r>
+        <w:t xml:space="preserve">This </w:t>
+      </w:r>
+      <w:r>
+        <w:t>book</w:t>
+      </w:r>
+      <w:r>
+        <w:t xml:space="preserve"> </w:t>
+      </w:r>
+      <w:r>
+        <w:t xml:space="preserve">was styled, designed, and created all by hand as a present. I did all the photography and photo-editing behind the scenes as to not ruin the surprise. </w:t>
+      </w:r>
+      <w:proofErr w:type="spellStart"/>
+      <w:r>
+        <w:t>Ankith</w:t>
+      </w:r>
+      <w:proofErr w:type="spellEnd"/>
+      <w:r>
+        <w:t xml:space="preserve"> created and cooked all of the recipes from scratch. Some of the recipes are adapted from our favorite sites like Half Baked Harvest, Smitten Kitchen, and the NYT. The book </w:t>
+      </w:r>
+      <w:r>
+        <w:t xml:space="preserve">was </w:t>
+      </w:r>
+      <w:r>
+        <w:t xml:space="preserve">printed and bound </w:t>
+      </w:r>
+      <w:r>
+        <w:t>by blurb, an online book-making company</w:t>
+      </w:r>
+      <w:r>
+        <w:t xml:space="preserve">, </w:t>
+      </w:r>
+      <w:r>
+        <w:t>directly from a pdf I exported. The final page</w:t>
+      </w:r>
+      <w:r>
+        <w:t xml:space="preserve">s </w:t>
+      </w:r>
+      <w:r>
+        <w:t>feature a curated list and map of our favorite restaurants in Nashville</w:t>
+      </w:r>
+      <w:r>
+        <w:t xml:space="preserve"> to date</w:t>
+      </w:r>
+      <w:r>
+        <w:t>.</w:t>
+      </w:r>
+      <w:r>
+        <w:t xml:space="preserve"> </w:t>
+      </w:r>
+      <w:bookmarkEnd w:id="0"/>
     </w:p>
     <w:sectPr>
       <w:pgSz w:w="12240" w:h="15840"/>
@@ -218,7 +423,7 @@
         <w:rFonts w:ascii="Calibri" w:eastAsiaTheme="minorHAnsi" w:hAnsi="Calibri" w:cs="Calibri" w:hint="default"/>
       </w:rPr>
     </w:lvl>
-    <w:lvl w:ilvl="1" w:tplc="04090003" w:tentative="1">
+    <w:lvl w:ilvl="1" w:tplc="04090003">
       <w:start w:val="1"/>
       <w:numFmt w:val="bullet"/>
       <w:lvlText w:val="o"/>

</xml_diff>